<commit_message>
mises a jour et corrdction de 'le secret de la bequté 1 et 2'
</commit_message>
<xml_diff>
--- a/autres/la_mesure_de_prudence.docx
+++ b/autres/la_mesure_de_prudence.docx
@@ -13,17 +13,17 @@
         </w:rPr>
       </w:pPr>
       <w:bookmarkStart w:id="0" w:name="_Toc96536214"/>
+      <w:r>
+        <w:rPr>
+          <w:color w:val="auto"/>
+          <w:sz w:val="24"/>
+          <w:szCs w:val="24"/>
+        </w:rPr>
+        <w:t>La mesure de prudence</w:t>
+      </w:r>
       <w:bookmarkStart w:id="1" w:name="_GoBack"/>
+      <w:bookmarkEnd w:id="0"/>
       <w:bookmarkEnd w:id="1"/>
-      <w:r>
-        <w:rPr>
-          <w:color w:val="auto"/>
-          <w:sz w:val="24"/>
-          <w:szCs w:val="24"/>
-        </w:rPr>
-        <w:t>La mesure de prudence</w:t>
-      </w:r>
-      <w:bookmarkEnd w:id="0"/>
     </w:p>
     <w:p>
       <w:pPr>
@@ -38,6 +38,7 @@
     <w:p>
       <w:pPr>
         <w:spacing w:line="360" w:lineRule="auto"/>
+        <w:jc w:val="both"/>
         <w:rPr>
           <w:rFonts w:ascii="Times New Roman" w:hAnsi="Times New Roman" w:cs="Times New Roman"/>
           <w:sz w:val="28"/>
@@ -48,6 +49,7 @@
     <w:p>
       <w:pPr>
         <w:spacing w:line="360" w:lineRule="auto"/>
+        <w:jc w:val="both"/>
         <w:rPr>
           <w:rFonts w:ascii="Times New Roman" w:hAnsi="Times New Roman" w:cs="Times New Roman"/>
           <w:sz w:val="28"/>
@@ -59,6 +61,7 @@
       <w:pPr>
         <w:spacing w:line="360" w:lineRule="auto"/>
         <w:ind w:firstLine="708"/>
+        <w:jc w:val="both"/>
         <w:rPr>
           <w:rFonts w:ascii="Times New Roman" w:hAnsi="Times New Roman" w:cs="Times New Roman"/>
           <w:i/>
@@ -113,18 +116,20 @@
     <w:p>
       <w:pPr>
         <w:spacing w:line="360" w:lineRule="auto"/>
-        <w:rPr>
-          <w:rFonts w:ascii="Times New Roman" w:hAnsi="Times New Roman" w:cs="Times New Roman"/>
-          <w:i/>
-          <w:sz w:val="24"/>
-          <w:szCs w:val="24"/>
-        </w:rPr>
-      </w:pPr>
-    </w:p>
-    <w:p>
-      <w:pPr>
-        <w:spacing w:line="360" w:lineRule="auto"/>
-        <w:ind w:firstLine="708"/>
+        <w:jc w:val="both"/>
+        <w:rPr>
+          <w:rFonts w:ascii="Times New Roman" w:hAnsi="Times New Roman" w:cs="Times New Roman"/>
+          <w:i/>
+          <w:sz w:val="24"/>
+          <w:szCs w:val="24"/>
+        </w:rPr>
+      </w:pPr>
+    </w:p>
+    <w:p>
+      <w:pPr>
+        <w:spacing w:line="360" w:lineRule="auto"/>
+        <w:ind w:firstLine="708"/>
+        <w:jc w:val="both"/>
         <w:rPr>
           <w:rFonts w:ascii="Times New Roman" w:hAnsi="Times New Roman" w:cs="Times New Roman"/>
           <w:i/>
@@ -163,18 +168,20 @@
     <w:p>
       <w:pPr>
         <w:spacing w:line="360" w:lineRule="auto"/>
-        <w:rPr>
-          <w:rFonts w:ascii="Times New Roman" w:hAnsi="Times New Roman" w:cs="Times New Roman"/>
-          <w:i/>
-          <w:sz w:val="24"/>
-          <w:szCs w:val="24"/>
-        </w:rPr>
-      </w:pPr>
-    </w:p>
-    <w:p>
-      <w:pPr>
-        <w:spacing w:line="360" w:lineRule="auto"/>
-        <w:ind w:firstLine="708"/>
+        <w:jc w:val="both"/>
+        <w:rPr>
+          <w:rFonts w:ascii="Times New Roman" w:hAnsi="Times New Roman" w:cs="Times New Roman"/>
+          <w:i/>
+          <w:sz w:val="24"/>
+          <w:szCs w:val="24"/>
+        </w:rPr>
+      </w:pPr>
+    </w:p>
+    <w:p>
+      <w:pPr>
+        <w:spacing w:line="360" w:lineRule="auto"/>
+        <w:ind w:firstLine="708"/>
+        <w:jc w:val="both"/>
         <w:rPr>
           <w:rFonts w:ascii="Times New Roman" w:hAnsi="Times New Roman" w:cs="Times New Roman"/>
           <w:i/>
@@ -231,18 +238,20 @@
     <w:p>
       <w:pPr>
         <w:spacing w:line="360" w:lineRule="auto"/>
-        <w:rPr>
-          <w:rFonts w:ascii="Times New Roman" w:hAnsi="Times New Roman" w:cs="Times New Roman"/>
-          <w:i/>
-          <w:sz w:val="24"/>
-          <w:szCs w:val="24"/>
-        </w:rPr>
-      </w:pPr>
-    </w:p>
-    <w:p>
-      <w:pPr>
-        <w:spacing w:line="360" w:lineRule="auto"/>
-        <w:ind w:firstLine="708"/>
+        <w:jc w:val="both"/>
+        <w:rPr>
+          <w:rFonts w:ascii="Times New Roman" w:hAnsi="Times New Roman" w:cs="Times New Roman"/>
+          <w:i/>
+          <w:sz w:val="24"/>
+          <w:szCs w:val="24"/>
+        </w:rPr>
+      </w:pPr>
+    </w:p>
+    <w:p>
+      <w:pPr>
+        <w:spacing w:line="360" w:lineRule="auto"/>
+        <w:ind w:firstLine="708"/>
+        <w:jc w:val="both"/>
         <w:rPr>
           <w:rFonts w:ascii="Times New Roman" w:hAnsi="Times New Roman" w:cs="Times New Roman"/>
           <w:i/>
@@ -281,18 +290,20 @@
     <w:p>
       <w:pPr>
         <w:spacing w:line="360" w:lineRule="auto"/>
-        <w:rPr>
-          <w:rFonts w:ascii="Times New Roman" w:hAnsi="Times New Roman" w:cs="Times New Roman"/>
-          <w:i/>
-          <w:sz w:val="24"/>
-          <w:szCs w:val="24"/>
-        </w:rPr>
-      </w:pPr>
-    </w:p>
-    <w:p>
-      <w:pPr>
-        <w:spacing w:line="360" w:lineRule="auto"/>
-        <w:ind w:firstLine="708"/>
+        <w:jc w:val="both"/>
+        <w:rPr>
+          <w:rFonts w:ascii="Times New Roman" w:hAnsi="Times New Roman" w:cs="Times New Roman"/>
+          <w:i/>
+          <w:sz w:val="24"/>
+          <w:szCs w:val="24"/>
+        </w:rPr>
+      </w:pPr>
+    </w:p>
+    <w:p>
+      <w:pPr>
+        <w:spacing w:line="360" w:lineRule="auto"/>
+        <w:ind w:firstLine="708"/>
+        <w:jc w:val="both"/>
         <w:rPr>
           <w:rFonts w:ascii="Times New Roman" w:hAnsi="Times New Roman" w:cs="Times New Roman"/>
           <w:i/>
@@ -349,18 +360,20 @@
     <w:p>
       <w:pPr>
         <w:spacing w:line="360" w:lineRule="auto"/>
-        <w:rPr>
-          <w:rFonts w:ascii="Times New Roman" w:hAnsi="Times New Roman" w:cs="Times New Roman"/>
-          <w:i/>
-          <w:sz w:val="24"/>
-          <w:szCs w:val="24"/>
-        </w:rPr>
-      </w:pPr>
-    </w:p>
-    <w:p>
-      <w:pPr>
-        <w:spacing w:line="360" w:lineRule="auto"/>
-        <w:ind w:firstLine="708"/>
+        <w:jc w:val="both"/>
+        <w:rPr>
+          <w:rFonts w:ascii="Times New Roman" w:hAnsi="Times New Roman" w:cs="Times New Roman"/>
+          <w:i/>
+          <w:sz w:val="24"/>
+          <w:szCs w:val="24"/>
+        </w:rPr>
+      </w:pPr>
+    </w:p>
+    <w:p>
+      <w:pPr>
+        <w:spacing w:line="360" w:lineRule="auto"/>
+        <w:ind w:firstLine="708"/>
+        <w:jc w:val="both"/>
         <w:rPr>
           <w:rFonts w:ascii="Times New Roman" w:hAnsi="Times New Roman" w:cs="Times New Roman"/>
           <w:i/>
@@ -417,18 +430,20 @@
     <w:p>
       <w:pPr>
         <w:spacing w:line="360" w:lineRule="auto"/>
-        <w:rPr>
-          <w:rFonts w:ascii="Times New Roman" w:hAnsi="Times New Roman" w:cs="Times New Roman"/>
-          <w:i/>
-          <w:sz w:val="24"/>
-          <w:szCs w:val="24"/>
-        </w:rPr>
-      </w:pPr>
-    </w:p>
-    <w:p>
-      <w:pPr>
-        <w:spacing w:line="360" w:lineRule="auto"/>
-        <w:ind w:firstLine="708"/>
+        <w:jc w:val="both"/>
+        <w:rPr>
+          <w:rFonts w:ascii="Times New Roman" w:hAnsi="Times New Roman" w:cs="Times New Roman"/>
+          <w:i/>
+          <w:sz w:val="24"/>
+          <w:szCs w:val="24"/>
+        </w:rPr>
+      </w:pPr>
+    </w:p>
+    <w:p>
+      <w:pPr>
+        <w:spacing w:line="360" w:lineRule="auto"/>
+        <w:ind w:firstLine="708"/>
+        <w:jc w:val="both"/>
         <w:rPr>
           <w:rFonts w:ascii="Times New Roman" w:hAnsi="Times New Roman" w:cs="Times New Roman"/>
           <w:i/>
@@ -486,18 +501,20 @@
     <w:p>
       <w:pPr>
         <w:spacing w:line="360" w:lineRule="auto"/>
-        <w:rPr>
-          <w:rFonts w:ascii="Times New Roman" w:hAnsi="Times New Roman" w:cs="Times New Roman"/>
-          <w:i/>
-          <w:sz w:val="24"/>
-          <w:szCs w:val="24"/>
-        </w:rPr>
-      </w:pPr>
-    </w:p>
-    <w:p>
-      <w:pPr>
-        <w:spacing w:line="360" w:lineRule="auto"/>
-        <w:ind w:firstLine="708"/>
+        <w:jc w:val="both"/>
+        <w:rPr>
+          <w:rFonts w:ascii="Times New Roman" w:hAnsi="Times New Roman" w:cs="Times New Roman"/>
+          <w:i/>
+          <w:sz w:val="24"/>
+          <w:szCs w:val="24"/>
+        </w:rPr>
+      </w:pPr>
+    </w:p>
+    <w:p>
+      <w:pPr>
+        <w:spacing w:line="360" w:lineRule="auto"/>
+        <w:ind w:firstLine="708"/>
+        <w:jc w:val="both"/>
         <w:rPr>
           <w:rFonts w:ascii="Times New Roman" w:hAnsi="Times New Roman" w:cs="Times New Roman"/>
           <w:i/>
@@ -599,47 +616,52 @@
     <w:p>
       <w:pPr>
         <w:spacing w:line="360" w:lineRule="auto"/>
-        <w:rPr>
-          <w:rFonts w:ascii="Times New Roman" w:hAnsi="Times New Roman" w:cs="Times New Roman"/>
-          <w:sz w:val="24"/>
-          <w:szCs w:val="24"/>
-        </w:rPr>
-      </w:pPr>
-    </w:p>
-    <w:p>
-      <w:pPr>
-        <w:spacing w:line="360" w:lineRule="auto"/>
-        <w:rPr>
-          <w:rFonts w:ascii="Times New Roman" w:hAnsi="Times New Roman" w:cs="Times New Roman"/>
-          <w:sz w:val="24"/>
-          <w:szCs w:val="24"/>
-        </w:rPr>
-      </w:pPr>
-    </w:p>
-    <w:p>
-      <w:pPr>
-        <w:spacing w:line="360" w:lineRule="auto"/>
-        <w:rPr>
-          <w:rFonts w:ascii="Times New Roman" w:hAnsi="Times New Roman" w:cs="Times New Roman"/>
-          <w:sz w:val="24"/>
-          <w:szCs w:val="24"/>
-        </w:rPr>
-      </w:pPr>
-    </w:p>
-    <w:p>
-      <w:pPr>
-        <w:spacing w:line="360" w:lineRule="auto"/>
-        <w:rPr>
-          <w:rFonts w:ascii="Times New Roman" w:hAnsi="Times New Roman" w:cs="Times New Roman"/>
-          <w:sz w:val="24"/>
-          <w:szCs w:val="24"/>
-        </w:rPr>
-      </w:pPr>
-    </w:p>
-    <w:p>
-      <w:pPr>
-        <w:spacing w:line="360" w:lineRule="auto"/>
-        <w:ind w:firstLine="708"/>
+        <w:jc w:val="both"/>
+        <w:rPr>
+          <w:rFonts w:ascii="Times New Roman" w:hAnsi="Times New Roman" w:cs="Times New Roman"/>
+          <w:sz w:val="24"/>
+          <w:szCs w:val="24"/>
+        </w:rPr>
+      </w:pPr>
+    </w:p>
+    <w:p>
+      <w:pPr>
+        <w:spacing w:line="360" w:lineRule="auto"/>
+        <w:jc w:val="both"/>
+        <w:rPr>
+          <w:rFonts w:ascii="Times New Roman" w:hAnsi="Times New Roman" w:cs="Times New Roman"/>
+          <w:sz w:val="24"/>
+          <w:szCs w:val="24"/>
+        </w:rPr>
+      </w:pPr>
+    </w:p>
+    <w:p>
+      <w:pPr>
+        <w:spacing w:line="360" w:lineRule="auto"/>
+        <w:jc w:val="both"/>
+        <w:rPr>
+          <w:rFonts w:ascii="Times New Roman" w:hAnsi="Times New Roman" w:cs="Times New Roman"/>
+          <w:sz w:val="24"/>
+          <w:szCs w:val="24"/>
+        </w:rPr>
+      </w:pPr>
+    </w:p>
+    <w:p>
+      <w:pPr>
+        <w:spacing w:line="360" w:lineRule="auto"/>
+        <w:jc w:val="both"/>
+        <w:rPr>
+          <w:rFonts w:ascii="Times New Roman" w:hAnsi="Times New Roman" w:cs="Times New Roman"/>
+          <w:sz w:val="24"/>
+          <w:szCs w:val="24"/>
+        </w:rPr>
+      </w:pPr>
+    </w:p>
+    <w:p>
+      <w:pPr>
+        <w:spacing w:line="360" w:lineRule="auto"/>
+        <w:ind w:firstLine="708"/>
+        <w:jc w:val="both"/>
         <w:rPr>
           <w:rFonts w:ascii="Times New Roman" w:hAnsi="Times New Roman" w:cs="Times New Roman"/>
           <w:sz w:val="24"/>
@@ -674,17 +696,19 @@
     <w:p>
       <w:pPr>
         <w:spacing w:line="360" w:lineRule="auto"/>
-        <w:rPr>
-          <w:rFonts w:ascii="Times New Roman" w:hAnsi="Times New Roman" w:cs="Times New Roman"/>
-          <w:sz w:val="24"/>
-          <w:szCs w:val="24"/>
-        </w:rPr>
-      </w:pPr>
-    </w:p>
-    <w:p>
-      <w:pPr>
-        <w:spacing w:line="360" w:lineRule="auto"/>
-        <w:ind w:firstLine="708"/>
+        <w:jc w:val="both"/>
+        <w:rPr>
+          <w:rFonts w:ascii="Times New Roman" w:hAnsi="Times New Roman" w:cs="Times New Roman"/>
+          <w:sz w:val="24"/>
+          <w:szCs w:val="24"/>
+        </w:rPr>
+      </w:pPr>
+    </w:p>
+    <w:p>
+      <w:pPr>
+        <w:spacing w:line="360" w:lineRule="auto"/>
+        <w:ind w:firstLine="708"/>
+        <w:jc w:val="both"/>
         <w:rPr>
           <w:rFonts w:ascii="Times New Roman" w:hAnsi="Times New Roman" w:cs="Times New Roman"/>
           <w:sz w:val="24"/>
@@ -719,17 +743,19 @@
     <w:p>
       <w:pPr>
         <w:spacing w:line="360" w:lineRule="auto"/>
-        <w:rPr>
-          <w:rFonts w:ascii="Times New Roman" w:hAnsi="Times New Roman" w:cs="Times New Roman"/>
-          <w:sz w:val="24"/>
-          <w:szCs w:val="24"/>
-        </w:rPr>
-      </w:pPr>
-    </w:p>
-    <w:p>
-      <w:pPr>
-        <w:spacing w:line="360" w:lineRule="auto"/>
-        <w:ind w:firstLine="708"/>
+        <w:jc w:val="both"/>
+        <w:rPr>
+          <w:rFonts w:ascii="Times New Roman" w:hAnsi="Times New Roman" w:cs="Times New Roman"/>
+          <w:sz w:val="24"/>
+          <w:szCs w:val="24"/>
+        </w:rPr>
+      </w:pPr>
+    </w:p>
+    <w:p>
+      <w:pPr>
+        <w:spacing w:line="360" w:lineRule="auto"/>
+        <w:ind w:firstLine="708"/>
+        <w:jc w:val="both"/>
         <w:rPr>
           <w:rFonts w:ascii="Times New Roman" w:hAnsi="Times New Roman" w:cs="Times New Roman"/>
           <w:sz w:val="24"/>
@@ -764,17 +790,19 @@
     <w:p>
       <w:pPr>
         <w:spacing w:line="360" w:lineRule="auto"/>
-        <w:rPr>
-          <w:rFonts w:ascii="Times New Roman" w:hAnsi="Times New Roman" w:cs="Times New Roman"/>
-          <w:sz w:val="24"/>
-          <w:szCs w:val="24"/>
-        </w:rPr>
-      </w:pPr>
-    </w:p>
-    <w:p>
-      <w:pPr>
-        <w:spacing w:line="360" w:lineRule="auto"/>
-        <w:ind w:firstLine="708"/>
+        <w:jc w:val="both"/>
+        <w:rPr>
+          <w:rFonts w:ascii="Times New Roman" w:hAnsi="Times New Roman" w:cs="Times New Roman"/>
+          <w:sz w:val="24"/>
+          <w:szCs w:val="24"/>
+        </w:rPr>
+      </w:pPr>
+    </w:p>
+    <w:p>
+      <w:pPr>
+        <w:spacing w:line="360" w:lineRule="auto"/>
+        <w:ind w:firstLine="708"/>
+        <w:jc w:val="both"/>
         <w:rPr>
           <w:rFonts w:ascii="Times New Roman" w:hAnsi="Times New Roman" w:cs="Times New Roman"/>
           <w:sz w:val="24"/>
@@ -809,27 +837,30 @@
     <w:p>
       <w:pPr>
         <w:spacing w:line="360" w:lineRule="auto"/>
-        <w:rPr>
-          <w:rFonts w:ascii="Times New Roman" w:hAnsi="Times New Roman" w:cs="Times New Roman"/>
-          <w:sz w:val="24"/>
-          <w:szCs w:val="24"/>
-        </w:rPr>
-      </w:pPr>
-    </w:p>
-    <w:p>
-      <w:pPr>
-        <w:spacing w:line="360" w:lineRule="auto"/>
-        <w:rPr>
-          <w:rFonts w:ascii="Times New Roman" w:hAnsi="Times New Roman" w:cs="Times New Roman"/>
-          <w:sz w:val="24"/>
-          <w:szCs w:val="24"/>
-        </w:rPr>
-      </w:pPr>
-    </w:p>
-    <w:p>
-      <w:pPr>
-        <w:spacing w:line="360" w:lineRule="auto"/>
-        <w:ind w:firstLine="708"/>
+        <w:jc w:val="both"/>
+        <w:rPr>
+          <w:rFonts w:ascii="Times New Roman" w:hAnsi="Times New Roman" w:cs="Times New Roman"/>
+          <w:sz w:val="24"/>
+          <w:szCs w:val="24"/>
+        </w:rPr>
+      </w:pPr>
+    </w:p>
+    <w:p>
+      <w:pPr>
+        <w:spacing w:line="360" w:lineRule="auto"/>
+        <w:jc w:val="both"/>
+        <w:rPr>
+          <w:rFonts w:ascii="Times New Roman" w:hAnsi="Times New Roman" w:cs="Times New Roman"/>
+          <w:sz w:val="24"/>
+          <w:szCs w:val="24"/>
+        </w:rPr>
+      </w:pPr>
+    </w:p>
+    <w:p>
+      <w:pPr>
+        <w:spacing w:line="360" w:lineRule="auto"/>
+        <w:ind w:firstLine="708"/>
+        <w:jc w:val="both"/>
         <w:rPr>
           <w:rFonts w:ascii="Times New Roman" w:hAnsi="Times New Roman" w:cs="Times New Roman"/>
           <w:sz w:val="24"/>
@@ -880,17 +911,19 @@
     <w:p>
       <w:pPr>
         <w:spacing w:line="360" w:lineRule="auto"/>
-        <w:rPr>
-          <w:rFonts w:ascii="Times New Roman" w:hAnsi="Times New Roman" w:cs="Times New Roman"/>
-          <w:sz w:val="24"/>
-          <w:szCs w:val="24"/>
-        </w:rPr>
-      </w:pPr>
-    </w:p>
-    <w:p>
-      <w:pPr>
-        <w:spacing w:line="360" w:lineRule="auto"/>
-        <w:ind w:firstLine="708"/>
+        <w:jc w:val="both"/>
+        <w:rPr>
+          <w:rFonts w:ascii="Times New Roman" w:hAnsi="Times New Roman" w:cs="Times New Roman"/>
+          <w:sz w:val="24"/>
+          <w:szCs w:val="24"/>
+        </w:rPr>
+      </w:pPr>
+    </w:p>
+    <w:p>
+      <w:pPr>
+        <w:spacing w:line="360" w:lineRule="auto"/>
+        <w:ind w:firstLine="708"/>
+        <w:jc w:val="both"/>
         <w:rPr>
           <w:rFonts w:ascii="Times New Roman" w:hAnsi="Times New Roman" w:cs="Times New Roman"/>
           <w:sz w:val="24"/>
@@ -941,17 +974,19 @@
     <w:p>
       <w:pPr>
         <w:spacing w:line="360" w:lineRule="auto"/>
-        <w:rPr>
-          <w:rFonts w:ascii="Times New Roman" w:hAnsi="Times New Roman" w:cs="Times New Roman"/>
-          <w:sz w:val="24"/>
-          <w:szCs w:val="24"/>
-        </w:rPr>
-      </w:pPr>
-    </w:p>
-    <w:p>
-      <w:pPr>
-        <w:spacing w:line="360" w:lineRule="auto"/>
-        <w:ind w:firstLine="708"/>
+        <w:jc w:val="both"/>
+        <w:rPr>
+          <w:rFonts w:ascii="Times New Roman" w:hAnsi="Times New Roman" w:cs="Times New Roman"/>
+          <w:sz w:val="24"/>
+          <w:szCs w:val="24"/>
+        </w:rPr>
+      </w:pPr>
+    </w:p>
+    <w:p>
+      <w:pPr>
+        <w:spacing w:line="360" w:lineRule="auto"/>
+        <w:ind w:firstLine="708"/>
+        <w:jc w:val="both"/>
         <w:rPr>
           <w:rFonts w:ascii="Times New Roman" w:hAnsi="Times New Roman" w:cs="Times New Roman"/>
           <w:sz w:val="24"/>
@@ -986,17 +1021,19 @@
     <w:p>
       <w:pPr>
         <w:spacing w:line="360" w:lineRule="auto"/>
-        <w:rPr>
-          <w:rFonts w:ascii="Times New Roman" w:hAnsi="Times New Roman" w:cs="Times New Roman"/>
-          <w:sz w:val="24"/>
-          <w:szCs w:val="24"/>
-        </w:rPr>
-      </w:pPr>
-    </w:p>
-    <w:p>
-      <w:pPr>
-        <w:spacing w:line="360" w:lineRule="auto"/>
-        <w:ind w:firstLine="708"/>
+        <w:jc w:val="both"/>
+        <w:rPr>
+          <w:rFonts w:ascii="Times New Roman" w:hAnsi="Times New Roman" w:cs="Times New Roman"/>
+          <w:sz w:val="24"/>
+          <w:szCs w:val="24"/>
+        </w:rPr>
+      </w:pPr>
+    </w:p>
+    <w:p>
+      <w:pPr>
+        <w:spacing w:line="360" w:lineRule="auto"/>
+        <w:ind w:firstLine="708"/>
+        <w:jc w:val="both"/>
         <w:rPr>
           <w:rFonts w:ascii="Times New Roman" w:hAnsi="Times New Roman" w:cs="Times New Roman"/>
           <w:sz w:val="24"/>
@@ -1079,17 +1116,19 @@
     <w:p>
       <w:pPr>
         <w:spacing w:line="360" w:lineRule="auto"/>
-        <w:rPr>
-          <w:rFonts w:ascii="Times New Roman" w:hAnsi="Times New Roman" w:cs="Times New Roman"/>
-          <w:sz w:val="24"/>
-          <w:szCs w:val="24"/>
-        </w:rPr>
-      </w:pPr>
-    </w:p>
-    <w:p>
-      <w:pPr>
-        <w:spacing w:line="360" w:lineRule="auto"/>
-        <w:ind w:firstLine="708"/>
+        <w:jc w:val="both"/>
+        <w:rPr>
+          <w:rFonts w:ascii="Times New Roman" w:hAnsi="Times New Roman" w:cs="Times New Roman"/>
+          <w:sz w:val="24"/>
+          <w:szCs w:val="24"/>
+        </w:rPr>
+      </w:pPr>
+    </w:p>
+    <w:p>
+      <w:pPr>
+        <w:spacing w:line="360" w:lineRule="auto"/>
+        <w:ind w:firstLine="708"/>
+        <w:jc w:val="both"/>
         <w:rPr>
           <w:rFonts w:ascii="Times New Roman" w:hAnsi="Times New Roman" w:cs="Times New Roman"/>
           <w:sz w:val="24"/>
@@ -1124,17 +1163,19 @@
     <w:p>
       <w:pPr>
         <w:spacing w:line="360" w:lineRule="auto"/>
-        <w:rPr>
-          <w:rFonts w:ascii="Times New Roman" w:hAnsi="Times New Roman" w:cs="Times New Roman"/>
-          <w:sz w:val="24"/>
-          <w:szCs w:val="24"/>
-        </w:rPr>
-      </w:pPr>
-    </w:p>
-    <w:p>
-      <w:pPr>
-        <w:spacing w:line="360" w:lineRule="auto"/>
-        <w:ind w:firstLine="708"/>
+        <w:jc w:val="both"/>
+        <w:rPr>
+          <w:rFonts w:ascii="Times New Roman" w:hAnsi="Times New Roman" w:cs="Times New Roman"/>
+          <w:sz w:val="24"/>
+          <w:szCs w:val="24"/>
+        </w:rPr>
+      </w:pPr>
+    </w:p>
+    <w:p>
+      <w:pPr>
+        <w:spacing w:line="360" w:lineRule="auto"/>
+        <w:ind w:firstLine="708"/>
+        <w:jc w:val="both"/>
         <w:rPr>
           <w:rFonts w:ascii="Times New Roman" w:hAnsi="Times New Roman" w:cs="Times New Roman"/>
           <w:sz w:val="24"/>
@@ -1217,17 +1258,19 @@
     <w:p>
       <w:pPr>
         <w:spacing w:line="360" w:lineRule="auto"/>
-        <w:rPr>
-          <w:rFonts w:ascii="Times New Roman" w:hAnsi="Times New Roman" w:cs="Times New Roman"/>
-          <w:sz w:val="24"/>
-          <w:szCs w:val="24"/>
-        </w:rPr>
-      </w:pPr>
-    </w:p>
-    <w:p>
-      <w:pPr>
-        <w:spacing w:line="360" w:lineRule="auto"/>
-        <w:ind w:firstLine="708"/>
+        <w:jc w:val="both"/>
+        <w:rPr>
+          <w:rFonts w:ascii="Times New Roman" w:hAnsi="Times New Roman" w:cs="Times New Roman"/>
+          <w:sz w:val="24"/>
+          <w:szCs w:val="24"/>
+        </w:rPr>
+      </w:pPr>
+    </w:p>
+    <w:p>
+      <w:pPr>
+        <w:spacing w:line="360" w:lineRule="auto"/>
+        <w:ind w:firstLine="708"/>
+        <w:jc w:val="both"/>
         <w:rPr>
           <w:rFonts w:ascii="Times New Roman" w:hAnsi="Times New Roman" w:cs="Times New Roman"/>
           <w:sz w:val="24"/>
@@ -1294,17 +1337,19 @@
     <w:p>
       <w:pPr>
         <w:spacing w:line="360" w:lineRule="auto"/>
-        <w:rPr>
-          <w:rFonts w:ascii="Times New Roman" w:hAnsi="Times New Roman" w:cs="Times New Roman"/>
-          <w:sz w:val="24"/>
-          <w:szCs w:val="24"/>
-        </w:rPr>
-      </w:pPr>
-    </w:p>
-    <w:p>
-      <w:pPr>
-        <w:spacing w:line="360" w:lineRule="auto"/>
-        <w:ind w:firstLine="708"/>
+        <w:jc w:val="both"/>
+        <w:rPr>
+          <w:rFonts w:ascii="Times New Roman" w:hAnsi="Times New Roman" w:cs="Times New Roman"/>
+          <w:sz w:val="24"/>
+          <w:szCs w:val="24"/>
+        </w:rPr>
+      </w:pPr>
+    </w:p>
+    <w:p>
+      <w:pPr>
+        <w:spacing w:line="360" w:lineRule="auto"/>
+        <w:ind w:firstLine="708"/>
+        <w:jc w:val="both"/>
         <w:rPr>
           <w:rFonts w:ascii="Times New Roman" w:hAnsi="Times New Roman" w:cs="Times New Roman"/>
           <w:sz w:val="24"/>
@@ -1387,17 +1432,19 @@
     <w:p>
       <w:pPr>
         <w:spacing w:line="360" w:lineRule="auto"/>
-        <w:rPr>
-          <w:rFonts w:ascii="Times New Roman" w:hAnsi="Times New Roman" w:cs="Times New Roman"/>
-          <w:sz w:val="24"/>
-          <w:szCs w:val="24"/>
-        </w:rPr>
-      </w:pPr>
-    </w:p>
-    <w:p>
-      <w:pPr>
-        <w:spacing w:line="360" w:lineRule="auto"/>
-        <w:ind w:firstLine="708"/>
+        <w:jc w:val="both"/>
+        <w:rPr>
+          <w:rFonts w:ascii="Times New Roman" w:hAnsi="Times New Roman" w:cs="Times New Roman"/>
+          <w:sz w:val="24"/>
+          <w:szCs w:val="24"/>
+        </w:rPr>
+      </w:pPr>
+    </w:p>
+    <w:p>
+      <w:pPr>
+        <w:spacing w:line="360" w:lineRule="auto"/>
+        <w:ind w:firstLine="708"/>
+        <w:jc w:val="both"/>
         <w:rPr>
           <w:rFonts w:ascii="Times New Roman" w:hAnsi="Times New Roman" w:cs="Times New Roman"/>
           <w:sz w:val="24"/>
@@ -1464,17 +1511,19 @@
     <w:p>
       <w:pPr>
         <w:spacing w:line="360" w:lineRule="auto"/>
-        <w:rPr>
-          <w:rFonts w:ascii="Times New Roman" w:hAnsi="Times New Roman" w:cs="Times New Roman"/>
-          <w:sz w:val="24"/>
-          <w:szCs w:val="24"/>
-        </w:rPr>
-      </w:pPr>
-    </w:p>
-    <w:p>
-      <w:pPr>
-        <w:spacing w:line="360" w:lineRule="auto"/>
-        <w:ind w:firstLine="708"/>
+        <w:jc w:val="both"/>
+        <w:rPr>
+          <w:rFonts w:ascii="Times New Roman" w:hAnsi="Times New Roman" w:cs="Times New Roman"/>
+          <w:sz w:val="24"/>
+          <w:szCs w:val="24"/>
+        </w:rPr>
+      </w:pPr>
+    </w:p>
+    <w:p>
+      <w:pPr>
+        <w:spacing w:line="360" w:lineRule="auto"/>
+        <w:ind w:firstLine="708"/>
+        <w:jc w:val="both"/>
         <w:rPr>
           <w:rFonts w:ascii="Times New Roman" w:hAnsi="Times New Roman" w:cs="Times New Roman"/>
           <w:sz w:val="24"/>
@@ -1509,17 +1558,19 @@
     <w:p>
       <w:pPr>
         <w:spacing w:line="360" w:lineRule="auto"/>
-        <w:rPr>
-          <w:rFonts w:ascii="Times New Roman" w:hAnsi="Times New Roman" w:cs="Times New Roman"/>
-          <w:sz w:val="24"/>
-          <w:szCs w:val="24"/>
-        </w:rPr>
-      </w:pPr>
-    </w:p>
-    <w:p>
-      <w:pPr>
-        <w:spacing w:line="360" w:lineRule="auto"/>
-        <w:ind w:firstLine="708"/>
+        <w:jc w:val="both"/>
+        <w:rPr>
+          <w:rFonts w:ascii="Times New Roman" w:hAnsi="Times New Roman" w:cs="Times New Roman"/>
+          <w:sz w:val="24"/>
+          <w:szCs w:val="24"/>
+        </w:rPr>
+      </w:pPr>
+    </w:p>
+    <w:p>
+      <w:pPr>
+        <w:spacing w:line="360" w:lineRule="auto"/>
+        <w:ind w:firstLine="708"/>
+        <w:jc w:val="both"/>
         <w:rPr>
           <w:rFonts w:ascii="Times New Roman" w:hAnsi="Times New Roman" w:cs="Times New Roman"/>
           <w:sz w:val="24"/>
@@ -1554,17 +1605,19 @@
     <w:p>
       <w:pPr>
         <w:spacing w:line="360" w:lineRule="auto"/>
-        <w:rPr>
-          <w:rFonts w:ascii="Times New Roman" w:hAnsi="Times New Roman" w:cs="Times New Roman"/>
-          <w:sz w:val="24"/>
-          <w:szCs w:val="24"/>
-        </w:rPr>
-      </w:pPr>
-    </w:p>
-    <w:p>
-      <w:pPr>
-        <w:spacing w:line="360" w:lineRule="auto"/>
-        <w:ind w:firstLine="708"/>
+        <w:jc w:val="both"/>
+        <w:rPr>
+          <w:rFonts w:ascii="Times New Roman" w:hAnsi="Times New Roman" w:cs="Times New Roman"/>
+          <w:sz w:val="24"/>
+          <w:szCs w:val="24"/>
+        </w:rPr>
+      </w:pPr>
+    </w:p>
+    <w:p>
+      <w:pPr>
+        <w:spacing w:line="360" w:lineRule="auto"/>
+        <w:ind w:firstLine="708"/>
+        <w:jc w:val="both"/>
         <w:rPr>
           <w:rFonts w:ascii="Times New Roman" w:hAnsi="Times New Roman" w:cs="Times New Roman"/>
           <w:sz w:val="24"/>
@@ -1631,17 +1684,19 @@
     <w:p>
       <w:pPr>
         <w:spacing w:line="360" w:lineRule="auto"/>
-        <w:rPr>
-          <w:rFonts w:ascii="Times New Roman" w:hAnsi="Times New Roman" w:cs="Times New Roman"/>
-          <w:sz w:val="24"/>
-          <w:szCs w:val="24"/>
-        </w:rPr>
-      </w:pPr>
-    </w:p>
-    <w:p>
-      <w:pPr>
-        <w:spacing w:line="360" w:lineRule="auto"/>
-        <w:ind w:firstLine="708"/>
+        <w:jc w:val="both"/>
+        <w:rPr>
+          <w:rFonts w:ascii="Times New Roman" w:hAnsi="Times New Roman" w:cs="Times New Roman"/>
+          <w:sz w:val="24"/>
+          <w:szCs w:val="24"/>
+        </w:rPr>
+      </w:pPr>
+    </w:p>
+    <w:p>
+      <w:pPr>
+        <w:spacing w:line="360" w:lineRule="auto"/>
+        <w:ind w:firstLine="708"/>
+        <w:jc w:val="both"/>
         <w:rPr>
           <w:rFonts w:ascii="Times New Roman" w:hAnsi="Times New Roman" w:cs="Times New Roman"/>
           <w:sz w:val="24"/>
@@ -1724,17 +1779,19 @@
     <w:p>
       <w:pPr>
         <w:spacing w:line="360" w:lineRule="auto"/>
-        <w:rPr>
-          <w:rFonts w:ascii="Times New Roman" w:hAnsi="Times New Roman" w:cs="Times New Roman"/>
-          <w:sz w:val="24"/>
-          <w:szCs w:val="24"/>
-        </w:rPr>
-      </w:pPr>
-    </w:p>
-    <w:p>
-      <w:pPr>
-        <w:spacing w:line="360" w:lineRule="auto"/>
-        <w:ind w:firstLine="708"/>
+        <w:jc w:val="both"/>
+        <w:rPr>
+          <w:rFonts w:ascii="Times New Roman" w:hAnsi="Times New Roman" w:cs="Times New Roman"/>
+          <w:sz w:val="24"/>
+          <w:szCs w:val="24"/>
+        </w:rPr>
+      </w:pPr>
+    </w:p>
+    <w:p>
+      <w:pPr>
+        <w:spacing w:line="360" w:lineRule="auto"/>
+        <w:ind w:firstLine="708"/>
+        <w:jc w:val="both"/>
         <w:rPr>
           <w:rFonts w:ascii="Times New Roman" w:hAnsi="Times New Roman" w:cs="Times New Roman"/>
           <w:sz w:val="24"/>
@@ -1769,17 +1826,19 @@
     <w:p>
       <w:pPr>
         <w:spacing w:line="360" w:lineRule="auto"/>
-        <w:rPr>
-          <w:rFonts w:ascii="Times New Roman" w:hAnsi="Times New Roman" w:cs="Times New Roman"/>
-          <w:sz w:val="24"/>
-          <w:szCs w:val="24"/>
-        </w:rPr>
-      </w:pPr>
-    </w:p>
-    <w:p>
-      <w:pPr>
-        <w:spacing w:line="360" w:lineRule="auto"/>
-        <w:ind w:firstLine="708"/>
+        <w:jc w:val="both"/>
+        <w:rPr>
+          <w:rFonts w:ascii="Times New Roman" w:hAnsi="Times New Roman" w:cs="Times New Roman"/>
+          <w:sz w:val="24"/>
+          <w:szCs w:val="24"/>
+        </w:rPr>
+      </w:pPr>
+    </w:p>
+    <w:p>
+      <w:pPr>
+        <w:spacing w:line="360" w:lineRule="auto"/>
+        <w:ind w:firstLine="708"/>
+        <w:jc w:val="both"/>
         <w:rPr>
           <w:rFonts w:ascii="Times New Roman" w:hAnsi="Times New Roman" w:cs="Times New Roman"/>
           <w:sz w:val="24"/>
@@ -1814,17 +1873,19 @@
     <w:p>
       <w:pPr>
         <w:spacing w:line="360" w:lineRule="auto"/>
-        <w:rPr>
-          <w:rFonts w:ascii="Times New Roman" w:hAnsi="Times New Roman" w:cs="Times New Roman"/>
-          <w:sz w:val="24"/>
-          <w:szCs w:val="24"/>
-        </w:rPr>
-      </w:pPr>
-    </w:p>
-    <w:p>
-      <w:pPr>
-        <w:spacing w:line="360" w:lineRule="auto"/>
-        <w:ind w:firstLine="708"/>
+        <w:jc w:val="both"/>
+        <w:rPr>
+          <w:rFonts w:ascii="Times New Roman" w:hAnsi="Times New Roman" w:cs="Times New Roman"/>
+          <w:sz w:val="24"/>
+          <w:szCs w:val="24"/>
+        </w:rPr>
+      </w:pPr>
+    </w:p>
+    <w:p>
+      <w:pPr>
+        <w:spacing w:line="360" w:lineRule="auto"/>
+        <w:ind w:firstLine="708"/>
+        <w:jc w:val="both"/>
         <w:rPr>
           <w:rFonts w:ascii="Times New Roman" w:hAnsi="Times New Roman" w:cs="Times New Roman"/>
           <w:sz w:val="24"/>
@@ -1875,17 +1936,19 @@
     <w:p>
       <w:pPr>
         <w:spacing w:line="360" w:lineRule="auto"/>
-        <w:rPr>
-          <w:rFonts w:ascii="Times New Roman" w:hAnsi="Times New Roman" w:cs="Times New Roman"/>
-          <w:sz w:val="24"/>
-          <w:szCs w:val="24"/>
-        </w:rPr>
-      </w:pPr>
-    </w:p>
-    <w:p>
-      <w:pPr>
-        <w:spacing w:line="360" w:lineRule="auto"/>
-        <w:ind w:firstLine="708"/>
+        <w:jc w:val="both"/>
+        <w:rPr>
+          <w:rFonts w:ascii="Times New Roman" w:hAnsi="Times New Roman" w:cs="Times New Roman"/>
+          <w:sz w:val="24"/>
+          <w:szCs w:val="24"/>
+        </w:rPr>
+      </w:pPr>
+    </w:p>
+    <w:p>
+      <w:pPr>
+        <w:spacing w:line="360" w:lineRule="auto"/>
+        <w:ind w:firstLine="708"/>
+        <w:jc w:val="both"/>
         <w:rPr>
           <w:rFonts w:ascii="Times New Roman" w:hAnsi="Times New Roman" w:cs="Times New Roman"/>
           <w:sz w:val="24"/>
@@ -1944,17 +2007,19 @@
     <w:p>
       <w:pPr>
         <w:spacing w:line="360" w:lineRule="auto"/>
-        <w:rPr>
-          <w:rFonts w:ascii="Times New Roman" w:hAnsi="Times New Roman" w:cs="Times New Roman"/>
-          <w:sz w:val="24"/>
-          <w:szCs w:val="24"/>
-        </w:rPr>
-      </w:pPr>
-    </w:p>
-    <w:p>
-      <w:pPr>
-        <w:spacing w:line="360" w:lineRule="auto"/>
-        <w:ind w:firstLine="708"/>
+        <w:jc w:val="both"/>
+        <w:rPr>
+          <w:rFonts w:ascii="Times New Roman" w:hAnsi="Times New Roman" w:cs="Times New Roman"/>
+          <w:sz w:val="24"/>
+          <w:szCs w:val="24"/>
+        </w:rPr>
+      </w:pPr>
+    </w:p>
+    <w:p>
+      <w:pPr>
+        <w:spacing w:line="360" w:lineRule="auto"/>
+        <w:ind w:firstLine="708"/>
+        <w:jc w:val="both"/>
         <w:rPr>
           <w:rFonts w:ascii="Times New Roman" w:hAnsi="Times New Roman" w:cs="Times New Roman"/>
           <w:sz w:val="24"/>
@@ -2005,17 +2070,19 @@
     <w:p>
       <w:pPr>
         <w:spacing w:line="360" w:lineRule="auto"/>
-        <w:rPr>
-          <w:rFonts w:ascii="Times New Roman" w:hAnsi="Times New Roman" w:cs="Times New Roman"/>
-          <w:sz w:val="24"/>
-          <w:szCs w:val="24"/>
-        </w:rPr>
-      </w:pPr>
-    </w:p>
-    <w:p>
-      <w:pPr>
-        <w:spacing w:line="360" w:lineRule="auto"/>
-        <w:ind w:firstLine="708"/>
+        <w:jc w:val="both"/>
+        <w:rPr>
+          <w:rFonts w:ascii="Times New Roman" w:hAnsi="Times New Roman" w:cs="Times New Roman"/>
+          <w:sz w:val="24"/>
+          <w:szCs w:val="24"/>
+        </w:rPr>
+      </w:pPr>
+    </w:p>
+    <w:p>
+      <w:pPr>
+        <w:spacing w:line="360" w:lineRule="auto"/>
+        <w:ind w:firstLine="708"/>
+        <w:jc w:val="both"/>
         <w:rPr>
           <w:rFonts w:ascii="Times New Roman" w:hAnsi="Times New Roman" w:cs="Times New Roman"/>
           <w:sz w:val="24"/>
@@ -2106,17 +2173,19 @@
     <w:p>
       <w:pPr>
         <w:spacing w:line="360" w:lineRule="auto"/>
-        <w:rPr>
-          <w:rFonts w:ascii="Times New Roman" w:hAnsi="Times New Roman" w:cs="Times New Roman"/>
-          <w:sz w:val="24"/>
-          <w:szCs w:val="24"/>
-        </w:rPr>
-      </w:pPr>
-    </w:p>
-    <w:p>
-      <w:pPr>
-        <w:spacing w:line="360" w:lineRule="auto"/>
-        <w:ind w:firstLine="708"/>
+        <w:jc w:val="both"/>
+        <w:rPr>
+          <w:rFonts w:ascii="Times New Roman" w:hAnsi="Times New Roman" w:cs="Times New Roman"/>
+          <w:sz w:val="24"/>
+          <w:szCs w:val="24"/>
+        </w:rPr>
+      </w:pPr>
+    </w:p>
+    <w:p>
+      <w:pPr>
+        <w:spacing w:line="360" w:lineRule="auto"/>
+        <w:ind w:firstLine="708"/>
+        <w:jc w:val="both"/>
         <w:rPr>
           <w:rFonts w:ascii="Times New Roman" w:hAnsi="Times New Roman" w:cs="Times New Roman"/>
           <w:sz w:val="24"/>
@@ -2167,17 +2236,19 @@
     <w:p>
       <w:pPr>
         <w:spacing w:line="360" w:lineRule="auto"/>
-        <w:rPr>
-          <w:rFonts w:ascii="Times New Roman" w:hAnsi="Times New Roman" w:cs="Times New Roman"/>
-          <w:sz w:val="24"/>
-          <w:szCs w:val="24"/>
-        </w:rPr>
-      </w:pPr>
-    </w:p>
-    <w:p>
-      <w:pPr>
-        <w:spacing w:line="360" w:lineRule="auto"/>
-        <w:ind w:firstLine="708"/>
+        <w:jc w:val="both"/>
+        <w:rPr>
+          <w:rFonts w:ascii="Times New Roman" w:hAnsi="Times New Roman" w:cs="Times New Roman"/>
+          <w:sz w:val="24"/>
+          <w:szCs w:val="24"/>
+        </w:rPr>
+      </w:pPr>
+    </w:p>
+    <w:p>
+      <w:pPr>
+        <w:spacing w:line="360" w:lineRule="auto"/>
+        <w:ind w:firstLine="708"/>
+        <w:jc w:val="both"/>
         <w:rPr>
           <w:rFonts w:ascii="Times New Roman" w:hAnsi="Times New Roman" w:cs="Times New Roman"/>
           <w:sz w:val="24"/>
@@ -2212,17 +2283,19 @@
     <w:p>
       <w:pPr>
         <w:spacing w:line="360" w:lineRule="auto"/>
-        <w:rPr>
-          <w:rFonts w:ascii="Times New Roman" w:hAnsi="Times New Roman" w:cs="Times New Roman"/>
-          <w:sz w:val="24"/>
-          <w:szCs w:val="24"/>
-        </w:rPr>
-      </w:pPr>
-    </w:p>
-    <w:p>
-      <w:pPr>
-        <w:spacing w:line="360" w:lineRule="auto"/>
-        <w:ind w:firstLine="708"/>
+        <w:jc w:val="both"/>
+        <w:rPr>
+          <w:rFonts w:ascii="Times New Roman" w:hAnsi="Times New Roman" w:cs="Times New Roman"/>
+          <w:sz w:val="24"/>
+          <w:szCs w:val="24"/>
+        </w:rPr>
+      </w:pPr>
+    </w:p>
+    <w:p>
+      <w:pPr>
+        <w:spacing w:line="360" w:lineRule="auto"/>
+        <w:ind w:firstLine="708"/>
+        <w:jc w:val="both"/>
         <w:rPr>
           <w:rFonts w:ascii="Times New Roman" w:hAnsi="Times New Roman" w:cs="Times New Roman"/>
           <w:sz w:val="24"/>
@@ -2337,17 +2410,19 @@
     <w:p>
       <w:pPr>
         <w:spacing w:line="360" w:lineRule="auto"/>
-        <w:rPr>
-          <w:rFonts w:ascii="Times New Roman" w:hAnsi="Times New Roman" w:cs="Times New Roman"/>
-          <w:sz w:val="24"/>
-          <w:szCs w:val="24"/>
-        </w:rPr>
-      </w:pPr>
-    </w:p>
-    <w:p>
-      <w:pPr>
-        <w:spacing w:line="360" w:lineRule="auto"/>
-        <w:ind w:firstLine="708"/>
+        <w:jc w:val="both"/>
+        <w:rPr>
+          <w:rFonts w:ascii="Times New Roman" w:hAnsi="Times New Roman" w:cs="Times New Roman"/>
+          <w:sz w:val="24"/>
+          <w:szCs w:val="24"/>
+        </w:rPr>
+      </w:pPr>
+    </w:p>
+    <w:p>
+      <w:pPr>
+        <w:spacing w:line="360" w:lineRule="auto"/>
+        <w:ind w:firstLine="708"/>
+        <w:jc w:val="both"/>
         <w:rPr>
           <w:rFonts w:ascii="Times New Roman" w:hAnsi="Times New Roman" w:cs="Times New Roman"/>
           <w:sz w:val="24"/>
@@ -2414,17 +2489,19 @@
     <w:p>
       <w:pPr>
         <w:spacing w:line="360" w:lineRule="auto"/>
-        <w:rPr>
-          <w:rFonts w:ascii="Times New Roman" w:hAnsi="Times New Roman" w:cs="Times New Roman"/>
-          <w:sz w:val="24"/>
-          <w:szCs w:val="24"/>
-        </w:rPr>
-      </w:pPr>
-    </w:p>
-    <w:p>
-      <w:pPr>
-        <w:spacing w:line="360" w:lineRule="auto"/>
-        <w:ind w:firstLine="708"/>
+        <w:jc w:val="both"/>
+        <w:rPr>
+          <w:rFonts w:ascii="Times New Roman" w:hAnsi="Times New Roman" w:cs="Times New Roman"/>
+          <w:sz w:val="24"/>
+          <w:szCs w:val="24"/>
+        </w:rPr>
+      </w:pPr>
+    </w:p>
+    <w:p>
+      <w:pPr>
+        <w:spacing w:line="360" w:lineRule="auto"/>
+        <w:ind w:firstLine="708"/>
+        <w:jc w:val="both"/>
         <w:rPr>
           <w:rFonts w:ascii="Times New Roman" w:hAnsi="Times New Roman" w:cs="Times New Roman"/>
           <w:sz w:val="24"/>
@@ -2507,17 +2584,19 @@
     <w:p>
       <w:pPr>
         <w:spacing w:line="360" w:lineRule="auto"/>
-        <w:rPr>
-          <w:rFonts w:ascii="Times New Roman" w:hAnsi="Times New Roman" w:cs="Times New Roman"/>
-          <w:sz w:val="24"/>
-          <w:szCs w:val="24"/>
-        </w:rPr>
-      </w:pPr>
-    </w:p>
-    <w:p>
-      <w:pPr>
-        <w:spacing w:line="360" w:lineRule="auto"/>
-        <w:ind w:firstLine="708"/>
+        <w:jc w:val="both"/>
+        <w:rPr>
+          <w:rFonts w:ascii="Times New Roman" w:hAnsi="Times New Roman" w:cs="Times New Roman"/>
+          <w:sz w:val="24"/>
+          <w:szCs w:val="24"/>
+        </w:rPr>
+      </w:pPr>
+    </w:p>
+    <w:p>
+      <w:pPr>
+        <w:spacing w:line="360" w:lineRule="auto"/>
+        <w:ind w:firstLine="708"/>
+        <w:jc w:val="both"/>
         <w:rPr>
           <w:rFonts w:ascii="Times New Roman" w:hAnsi="Times New Roman" w:cs="Times New Roman"/>
           <w:sz w:val="24"/>
@@ -2552,17 +2631,19 @@
     <w:p>
       <w:pPr>
         <w:spacing w:line="360" w:lineRule="auto"/>
-        <w:rPr>
-          <w:rFonts w:ascii="Times New Roman" w:hAnsi="Times New Roman" w:cs="Times New Roman"/>
-          <w:sz w:val="24"/>
-          <w:szCs w:val="24"/>
-        </w:rPr>
-      </w:pPr>
-    </w:p>
-    <w:p>
-      <w:pPr>
-        <w:spacing w:line="360" w:lineRule="auto"/>
-        <w:ind w:firstLine="708"/>
+        <w:jc w:val="both"/>
+        <w:rPr>
+          <w:rFonts w:ascii="Times New Roman" w:hAnsi="Times New Roman" w:cs="Times New Roman"/>
+          <w:sz w:val="24"/>
+          <w:szCs w:val="24"/>
+        </w:rPr>
+      </w:pPr>
+    </w:p>
+    <w:p>
+      <w:pPr>
+        <w:spacing w:line="360" w:lineRule="auto"/>
+        <w:ind w:firstLine="708"/>
+        <w:jc w:val="both"/>
         <w:rPr>
           <w:rFonts w:ascii="Times New Roman" w:hAnsi="Times New Roman" w:cs="Times New Roman"/>
           <w:sz w:val="24"/>
@@ -2597,17 +2678,19 @@
     <w:p>
       <w:pPr>
         <w:spacing w:line="360" w:lineRule="auto"/>
-        <w:rPr>
-          <w:rFonts w:ascii="Times New Roman" w:hAnsi="Times New Roman" w:cs="Times New Roman"/>
-          <w:sz w:val="24"/>
-          <w:szCs w:val="24"/>
-        </w:rPr>
-      </w:pPr>
-    </w:p>
-    <w:p>
-      <w:pPr>
-        <w:spacing w:line="360" w:lineRule="auto"/>
-        <w:ind w:firstLine="708"/>
+        <w:jc w:val="both"/>
+        <w:rPr>
+          <w:rFonts w:ascii="Times New Roman" w:hAnsi="Times New Roman" w:cs="Times New Roman"/>
+          <w:sz w:val="24"/>
+          <w:szCs w:val="24"/>
+        </w:rPr>
+      </w:pPr>
+    </w:p>
+    <w:p>
+      <w:pPr>
+        <w:spacing w:line="360" w:lineRule="auto"/>
+        <w:ind w:firstLine="708"/>
+        <w:jc w:val="both"/>
         <w:rPr>
           <w:rFonts w:ascii="Times New Roman" w:hAnsi="Times New Roman" w:cs="Times New Roman"/>
           <w:sz w:val="24"/>
@@ -2674,17 +2757,19 @@
     <w:p>
       <w:pPr>
         <w:spacing w:line="360" w:lineRule="auto"/>
-        <w:rPr>
-          <w:rFonts w:ascii="Times New Roman" w:hAnsi="Times New Roman" w:cs="Times New Roman"/>
-          <w:sz w:val="24"/>
-          <w:szCs w:val="24"/>
-        </w:rPr>
-      </w:pPr>
-    </w:p>
-    <w:p>
-      <w:pPr>
-        <w:spacing w:line="360" w:lineRule="auto"/>
-        <w:ind w:firstLine="708"/>
+        <w:jc w:val="both"/>
+        <w:rPr>
+          <w:rFonts w:ascii="Times New Roman" w:hAnsi="Times New Roman" w:cs="Times New Roman"/>
+          <w:sz w:val="24"/>
+          <w:szCs w:val="24"/>
+        </w:rPr>
+      </w:pPr>
+    </w:p>
+    <w:p>
+      <w:pPr>
+        <w:spacing w:line="360" w:lineRule="auto"/>
+        <w:ind w:firstLine="708"/>
+        <w:jc w:val="both"/>
         <w:rPr>
           <w:rFonts w:ascii="Times New Roman" w:hAnsi="Times New Roman" w:cs="Times New Roman"/>
           <w:sz w:val="24"/>
@@ -3729,7 +3814,7 @@
 </file>
 
 <file path=customXml/itemProps1.xml><?xml version="1.0" encoding="utf-8"?>
-<ds:datastoreItem xmlns:ds="http://schemas.openxmlformats.org/officeDocument/2006/customXml" ds:itemID="{65DA13F7-CD53-4108-9BDF-E48C73B789B9}">
+<ds:datastoreItem xmlns:ds="http://schemas.openxmlformats.org/officeDocument/2006/customXml" ds:itemID="{7D145158-A37E-4556-B1BF-39FFC6B3F7E1}">
   <ds:schemaRefs>
     <ds:schemaRef ds:uri="http://schemas.openxmlformats.org/officeDocument/2006/bibliography"/>
   </ds:schemaRefs>

</xml_diff>